<commit_message>
Ranul - Task 4 Update
* Added missing details from report to repository.
</commit_message>
<xml_diff>
--- a/PART B - Implementation Brief.docx
+++ b/PART B - Implementation Brief.docx
@@ -1,6 +1,6 @@
 
 <file path=word/document.xml><?xml version="1.0" encoding="utf-8"?>
-<w:document xmlns:wpc="http://schemas.microsoft.com/office/word/2010/wordprocessingCanvas" xmlns:cx="http://schemas.microsoft.com/office/drawing/2014/chartex" xmlns:cx1="http://schemas.microsoft.com/office/drawing/2015/9/8/chartex" xmlns:cx2="http://schemas.microsoft.com/office/drawing/2015/10/21/chartex" xmlns:cx3="http://schemas.microsoft.com/office/drawing/2016/5/9/chartex" xmlns:cx4="http://schemas.microsoft.com/office/drawing/2016/5/10/chartex" xmlns:cx5="http://schemas.microsoft.com/office/drawing/2016/5/11/chartex" xmlns:cx6="http://schemas.microsoft.com/office/drawing/2016/5/12/chartex" xmlns:cx7="http://schemas.microsoft.com/office/drawing/2016/5/13/chartex" xmlns:cx8="http://schemas.microsoft.com/office/drawing/2016/5/14/chartex" xmlns:mc="http://schemas.openxmlformats.org/markup-compatibility/2006" xmlns:aink="http://schemas.microsoft.com/office/drawing/2016/ink" xmlns:am3d="http://schemas.microsoft.com/office/drawing/2017/model3d" xmlns:o="urn:schemas-microsoft-com:office:office" xmlns:r="http://schemas.openxmlformats.org/officeDocument/2006/relationships" xmlns:m="http://schemas.openxmlformats.org/officeDocument/2006/math" xmlns:v="urn:schemas-microsoft-com:vml" xmlns:wp14="http://schemas.microsoft.com/office/word/2010/wordprocessingDrawing" xmlns:wp="http://schemas.openxmlformats.org/drawingml/2006/wordprocessingDrawing" xmlns:w10="urn:schemas-microsoft-com:office:word" xmlns:w="http://schemas.openxmlformats.org/wordprocessingml/2006/main" xmlns:w14="http://schemas.microsoft.com/office/word/2010/wordml" xmlns:w15="http://schemas.microsoft.com/office/word/2012/wordml" xmlns:w16cex="http://schemas.microsoft.com/office/word/2018/wordml/cex" xmlns:w16cid="http://schemas.microsoft.com/office/word/2016/wordml/cid" xmlns:w16="http://schemas.microsoft.com/office/word/2018/wordml" xmlns:w16se="http://schemas.microsoft.com/office/word/2015/wordml/symex" xmlns:wpg="http://schemas.microsoft.com/office/word/2010/wordprocessingGroup" xmlns:wpi="http://schemas.microsoft.com/office/word/2010/wordprocessingInk" xmlns:wne="http://schemas.microsoft.com/office/word/2006/wordml" xmlns:wps="http://schemas.microsoft.com/office/word/2010/wordprocessingShape" mc:Ignorable="w14 w15 w16se w16cid w16 w16cex wp14">
+<w:document xmlns:wpc="http://schemas.microsoft.com/office/word/2010/wordprocessingCanvas" xmlns:cx="http://schemas.microsoft.com/office/drawing/2014/chartex" xmlns:cx1="http://schemas.microsoft.com/office/drawing/2015/9/8/chartex" xmlns:cx2="http://schemas.microsoft.com/office/drawing/2015/10/21/chartex" xmlns:cx3="http://schemas.microsoft.com/office/drawing/2016/5/9/chartex" xmlns:cx4="http://schemas.microsoft.com/office/drawing/2016/5/10/chartex" xmlns:cx5="http://schemas.microsoft.com/office/drawing/2016/5/11/chartex" xmlns:cx6="http://schemas.microsoft.com/office/drawing/2016/5/12/chartex" xmlns:cx7="http://schemas.microsoft.com/office/drawing/2016/5/13/chartex" xmlns:cx8="http://schemas.microsoft.com/office/drawing/2016/5/14/chartex" xmlns:mc="http://schemas.openxmlformats.org/markup-compatibility/2006" xmlns:aink="http://schemas.microsoft.com/office/drawing/2016/ink" xmlns:am3d="http://schemas.microsoft.com/office/drawing/2017/model3d" xmlns:o="urn:schemas-microsoft-com:office:office" xmlns:r="http://schemas.openxmlformats.org/officeDocument/2006/relationships" xmlns:m="http://schemas.openxmlformats.org/officeDocument/2006/math" xmlns:v="urn:schemas-microsoft-com:vml" xmlns:wp14="http://schemas.microsoft.com/office/word/2010/wordprocessingDrawing" xmlns:wp="http://schemas.openxmlformats.org/drawingml/2006/wordprocessingDrawing" xmlns:w10="urn:schemas-microsoft-com:office:word" xmlns:w="http://schemas.openxmlformats.org/wordprocessingml/2006/main" xmlns:w14="http://schemas.microsoft.com/office/word/2010/wordml" xmlns:w15="http://schemas.microsoft.com/office/word/2012/wordml" xmlns:w16cid="http://schemas.microsoft.com/office/word/2016/wordml/cid" xmlns:w16se="http://schemas.microsoft.com/office/word/2015/wordml/symex" xmlns:wpg="http://schemas.microsoft.com/office/word/2010/wordprocessingGroup" xmlns:wpi="http://schemas.microsoft.com/office/word/2010/wordprocessingInk" xmlns:wne="http://schemas.microsoft.com/office/word/2006/wordml" xmlns:wps="http://schemas.microsoft.com/office/word/2010/wordprocessingShape" mc:Ignorable="w14 w15 w16se w16cid wp14">
   <w:body>
     <w:p>
       <w:pPr>
@@ -71,35 +71,7 @@
           <w:sz w:val="96"/>
           <w:szCs w:val="52"/>
         </w:rPr>
-        <w:t xml:space="preserve">PART </w:t>
-      </w:r>
-      <w:proofErr w:type="gramStart"/>
-      <w:r>
-        <w:rPr>
-          <w:rFonts w:ascii="Calibri Light" w:eastAsia="Dotum" w:hAnsi="Calibri Light" w:cs="Times New Roman"/>
-          <w:b/>
-          <w:bCs/>
-          <w:color w:val="808080"/>
-          <w:spacing w:val="-10"/>
-          <w:kern w:val="28"/>
-          <w:sz w:val="96"/>
-          <w:szCs w:val="52"/>
-        </w:rPr>
-        <w:t>B  -</w:t>
-      </w:r>
-      <w:proofErr w:type="gramEnd"/>
-      <w:r>
-        <w:rPr>
-          <w:rFonts w:ascii="Calibri Light" w:eastAsia="Dotum" w:hAnsi="Calibri Light" w:cs="Times New Roman"/>
-          <w:b/>
-          <w:bCs/>
-          <w:color w:val="808080"/>
-          <w:spacing w:val="-10"/>
-          <w:kern w:val="28"/>
-          <w:sz w:val="96"/>
-          <w:szCs w:val="52"/>
-        </w:rPr>
-        <w:t xml:space="preserve"> Implementation Brief</w:t>
+        <w:t>PART B  - Implementation Brief</w:t>
       </w:r>
     </w:p>
     <w:p/>
@@ -152,21 +124,7 @@
         <w:rPr>
           <w:rFonts w:ascii="Times New Roman" w:hAnsi="Times New Roman" w:cs="Times New Roman"/>
         </w:rPr>
-        <w:t xml:space="preserve">Among the patch repository and the host machine, there is a link known as the URL based patching. This will allow the host to be notified through the Update Manager regarding a new patch availability when VMware releases a new patch. By default, the vCenter Serve application will use the VMware repository URL that is assigned, and this will be used to interact if the necessary settings are not modified. A custom URL can also be configured to be used this. Using either type, default URL or the customer URL is </w:t>
-      </w:r>
-      <w:proofErr w:type="gramStart"/>
-      <w:r>
-        <w:rPr>
-          <w:rFonts w:ascii="Times New Roman" w:hAnsi="Times New Roman" w:cs="Times New Roman"/>
-        </w:rPr>
-        <w:t>sufficient enough</w:t>
-      </w:r>
-      <w:proofErr w:type="gramEnd"/>
-      <w:r>
-        <w:rPr>
-          <w:rFonts w:ascii="Times New Roman" w:hAnsi="Times New Roman" w:cs="Times New Roman"/>
-        </w:rPr>
-        <w:t xml:space="preserve"> for the specified operation. But within the perspective of cybersecurity, the custom URL is more secure as it would be difficult for any unauthorized parties trying to access the link in between. During the configuration of a custom addition configuration is required but this will be highly beneficial for clients that store and transfer sensitive data across the network. </w:t>
+        <w:t xml:space="preserve">Among the patch repository and the host machine, there is a link known as the URL based patching. This will allow the host to be notified through the Update Manager regarding a new patch availability when VMware releases a new patch. By default, the vCenter Serve application will use the VMware repository URL that is assigned, and this will be used to interact if the necessary settings are not modified. A custom URL can also be configured to be used this. Using either type, default URL or the customer URL is sufficient enough for the specified operation. But within the perspective of cybersecurity, the custom URL is more secure as it would be difficult for any unauthorized parties trying to access the link in between. During the configuration of a custom addition configuration is required but this will be highly beneficial for clients that store and transfer sensitive data across the network. </w:t>
       </w:r>
     </w:p>
     <w:p>
@@ -323,21 +281,7 @@
         <w:rPr>
           <w:rFonts w:ascii="Times New Roman" w:hAnsi="Times New Roman" w:cs="Times New Roman"/>
         </w:rPr>
-        <w:t xml:space="preserve">Warning Notifications – These notify the fix for the patch recalls repairing the broken patches. By clicking this notification, the Patch Recall Details window will open. This also triggers an </w:t>
-      </w:r>
-      <w:proofErr w:type="gramStart"/>
-      <w:r>
-        <w:rPr>
-          <w:rFonts w:ascii="Times New Roman" w:hAnsi="Times New Roman" w:cs="Times New Roman"/>
-        </w:rPr>
-        <w:t>alarm,</w:t>
-      </w:r>
-      <w:proofErr w:type="gramEnd"/>
-      <w:r>
-        <w:rPr>
-          <w:rFonts w:ascii="Times New Roman" w:hAnsi="Times New Roman" w:cs="Times New Roman"/>
-        </w:rPr>
-        <w:t xml:space="preserve"> it appears in the vSphere Web Client Alarms panel.</w:t>
+        <w:t>Warning Notifications – These notify the fix for the patch recalls repairing the broken patches. By clicking this notification, the Patch Recall Details window will open. This also triggers an alarm, it appears in the vSphere Web Client Alarms panel.</w:t>
       </w:r>
     </w:p>
     <w:p>
@@ -425,10 +369,146 @@
     </w:p>
     <w:p>
       <w:pPr>
-        <w:spacing w:line="360" w:lineRule="auto"/>
-        <w:jc w:val="both"/>
-        <w:rPr>
-          <w:rFonts w:ascii="Times New Roman" w:hAnsi="Times New Roman" w:cs="Times New Roman"/>
+        <w:pBdr>
+          <w:bottom w:val="single" w:sz="6" w:space="1" w:color="auto"/>
+        </w:pBdr>
+        <w:spacing w:line="360" w:lineRule="auto"/>
+        <w:jc w:val="both"/>
+        <w:rPr>
+          <w:rFonts w:ascii="Times New Roman" w:hAnsi="Times New Roman" w:cs="Times New Roman"/>
+          <w:b/>
+          <w:bCs/>
+        </w:rPr>
+      </w:pPr>
+      <w:r>
+        <w:rPr>
+          <w:rFonts w:ascii="Times New Roman" w:hAnsi="Times New Roman" w:cs="Times New Roman"/>
+          <w:b/>
+          <w:bCs/>
+        </w:rPr>
+        <w:t>RANUL</w:t>
+      </w:r>
+    </w:p>
+    <w:p>
+      <w:pPr>
+        <w:spacing w:line="360" w:lineRule="auto"/>
+        <w:jc w:val="both"/>
+        <w:rPr>
+          <w:rFonts w:ascii="Times New Roman" w:hAnsi="Times New Roman" w:cs="Times New Roman"/>
+        </w:rPr>
+      </w:pPr>
+      <w:r>
+        <w:rPr>
+          <w:rFonts w:ascii="Times New Roman" w:hAnsi="Times New Roman" w:cs="Times New Roman"/>
+        </w:rPr>
+        <w:t>This brief will cover all assumptions we took for the implementation along with screenshots as evidence, We considered setting up a proper start up routine for each virtual machine using vApp feature available on VMware vSphere Client, so the programs within each machine won’t be affected due to delayed or broken machines. Each machine was given considerable delay time so it will be completely turned on when the machines in second group starts to turn on, we also set the machines to shutdown safely with a guest shutdown rather than an direct power off from the system.</w:t>
+      </w:r>
+    </w:p>
+    <w:p>
+      <w:pPr>
+        <w:spacing w:line="360" w:lineRule="auto"/>
+        <w:jc w:val="both"/>
+        <w:rPr>
+          <w:rFonts w:ascii="Times New Roman" w:hAnsi="Times New Roman" w:cs="Times New Roman"/>
+        </w:rPr>
+      </w:pPr>
+      <w:r>
+        <w:rPr>
+          <w:rFonts w:ascii="Times New Roman" w:hAnsi="Times New Roman" w:cs="Times New Roman"/>
+        </w:rPr>
+        <w:t>DRS was enabled so when host are required to be sent to maintenance for upgrades virtual machines will be migrated to another host will allows them to come online or stay online if required without effecting the maintenance process.</w:t>
+      </w:r>
+    </w:p>
+    <w:p>
+      <w:pPr>
+        <w:spacing w:line="360" w:lineRule="auto"/>
+        <w:jc w:val="both"/>
+        <w:rPr>
+          <w:rFonts w:ascii="Times New Roman" w:hAnsi="Times New Roman" w:cs="Times New Roman"/>
+        </w:rPr>
+      </w:pPr>
+      <w:r>
+        <w:rPr>
+          <w:rFonts w:ascii="Times New Roman" w:hAnsi="Times New Roman" w:cs="Times New Roman"/>
+        </w:rPr>
+        <w:t>External resources such as VMware docs and other literature material was referred to understand best implementation methods such as the NTP server is required to start after the DNS server has started and Database server to start before DHCP as it stores information in the database.</w:t>
+      </w:r>
+    </w:p>
+    <w:p>
+      <w:pPr>
+        <w:spacing w:line="360" w:lineRule="auto"/>
+        <w:jc w:val="both"/>
+        <w:rPr>
+          <w:rFonts w:ascii="Times New Roman" w:hAnsi="Times New Roman" w:cs="Times New Roman"/>
+        </w:rPr>
+      </w:pPr>
+      <w:r>
+        <w:rPr>
+          <w:rFonts w:ascii="Times New Roman" w:hAnsi="Times New Roman" w:cs="Times New Roman"/>
+        </w:rPr>
+        <w:t>Other considerations such as using a Thin Provisioning for disks allows save storage rather than allocating them before this also allows to expand the storage for a Thick Provisioning if required.</w:t>
+      </w:r>
+    </w:p>
+    <w:p>
+      <w:pPr>
+        <w:spacing w:line="360" w:lineRule="auto"/>
+        <w:jc w:val="both"/>
+        <w:rPr>
+          <w:rFonts w:ascii="Times New Roman" w:hAnsi="Times New Roman" w:cs="Times New Roman"/>
+        </w:rPr>
+      </w:pPr>
+      <w:r>
+        <w:rPr>
+          <w:rFonts w:ascii="Times New Roman" w:hAnsi="Times New Roman" w:cs="Times New Roman"/>
+        </w:rPr>
+        <w:t>Due to the fact the system runs on Windows machines turning on secure boot from host will protect the VM further as it’s an supported feature, upgrading the ESXi to latest version allowed to enable vMotion which protect highly sensitive data that’s gets transferred during the process. Initially we enabled security level to normal from disabled so the VMs could accessed be from console in an event the vCenter fails, this is better that strict mode but this blocks SSH requests completely, later on we enabled SSH request from only an trusted IP range and set of users such as managers and admins to access using SSH using a client like PuTTY, we think security is major factor to consider so we also configured the host based firewall aside of the provided firewalls and enabled and storage based encryption policy so even in an event the virtual disk file gets stolen it cannot be read due to the encryption.</w:t>
+      </w:r>
+    </w:p>
+    <w:p>
+      <w:pPr>
+        <w:spacing w:line="360" w:lineRule="auto"/>
+        <w:jc w:val="both"/>
+        <w:rPr>
+          <w:rFonts w:ascii="Times New Roman" w:hAnsi="Times New Roman" w:cs="Times New Roman"/>
+        </w:rPr>
+      </w:pPr>
+      <w:r>
+        <w:rPr>
+          <w:rFonts w:ascii="Times New Roman" w:hAnsi="Times New Roman" w:cs="Times New Roman"/>
+        </w:rPr>
+        <w:t xml:space="preserve">Other factors we setup was templates of the virtual machines within the workgroup, this allowed us to created multiple copies of the same virtual machine settings and image although not an exact clone of it which was also possible in our tests, after setting up a sample domain we was able to setup roles for users </w:t>
+      </w:r>
+      <w:r>
+        <w:rPr>
+          <w:rFonts w:ascii="Times New Roman" w:hAnsi="Times New Roman" w:cs="Times New Roman"/>
+        </w:rPr>
+        <w:lastRenderedPageBreak/>
+        <w:t>much easily and allow secure access to the system as single sign on feature can be used with active directory enabled.</w:t>
+      </w:r>
+    </w:p>
+    <w:p>
+      <w:pPr>
+        <w:spacing w:line="360" w:lineRule="auto"/>
+        <w:jc w:val="both"/>
+        <w:rPr>
+          <w:rFonts w:ascii="Times New Roman" w:hAnsi="Times New Roman" w:cs="Times New Roman"/>
+        </w:rPr>
+      </w:pPr>
+      <w:r>
+        <w:rPr>
+          <w:rFonts w:ascii="Times New Roman" w:hAnsi="Times New Roman" w:cs="Times New Roman"/>
+        </w:rPr>
+        <w:t>Finally we prepared the infrastructure using the best possible methods we learned during the coursework and by referring external literature material, we believe the implemented infrastructure is secure, robust and liable, reason for security is we upgraded all VM were possible to latest hosts and setup paths for regular patches and patch protection by notification recalls, polices for encryption and roles and access rights, robust we meant allows the system to function without problems of its own by vApp we setup sturdier mechanics for VM operations and inbuilt configuration for reliable storage allocation and enabled DRS for almost 100% even when high priority maintenances are required. Considering all facts this infrastructure becomes liable to support and sustain the business at its best.</w:t>
+      </w:r>
+    </w:p>
+    <w:p>
+      <w:pPr>
+        <w:spacing w:line="360" w:lineRule="auto"/>
+        <w:jc w:val="both"/>
+        <w:rPr>
+          <w:rFonts w:ascii="Times New Roman" w:hAnsi="Times New Roman" w:cs="Times New Roman"/>
+          <w:b/>
+          <w:bCs/>
         </w:rPr>
       </w:pPr>
     </w:p>
@@ -631,7 +711,6 @@
           <w:sz w:val="24"/>
           <w:szCs w:val="24"/>
         </w:rPr>
-        <w:lastRenderedPageBreak/>
         <w:t>NIDULA</w:t>
       </w:r>
     </w:p>
@@ -681,7 +760,6 @@
           <w:sz w:val="24"/>
           <w:szCs w:val="24"/>
         </w:rPr>
-        <w:lastRenderedPageBreak/>
         <w:t>ISHAN</w:t>
       </w:r>
     </w:p>
@@ -733,7 +811,6 @@
           <w:szCs w:val="28"/>
           <w:u w:val="single"/>
         </w:rPr>
-        <w:lastRenderedPageBreak/>
         <w:t>Bibliography</w:t>
       </w:r>
       <w:r>
@@ -804,9 +881,41 @@
           <w:szCs w:val="24"/>
           <w:shd w:val="clear" w:color="auto" w:fill="FFFFFF"/>
         </w:rPr>
-        <w:t xml:space="preserve">Configuring </w:t>
-      </w:r>
-      <w:proofErr w:type="gramStart"/>
+        <w:t>Configuring And Viewing Notifications</w:t>
+      </w:r>
+      <w:r>
+        <w:rPr>
+          <w:rFonts w:ascii="Times New Roman" w:hAnsi="Times New Roman" w:cs="Times New Roman"/>
+          <w:color w:val="000000"/>
+          <w:sz w:val="24"/>
+          <w:szCs w:val="24"/>
+          <w:shd w:val="clear" w:color="auto" w:fill="FFFFFF"/>
+        </w:rPr>
+        <w:t>. [online] Available at: &lt;https://docs.vmware.com/en/VMware-vSphere/6.7/com.vmware.vsphere.update_manager.doc/GUID-0454B3CD-F3EE-424D-AA5F-BEC433D38CFF.html&gt; [Accessed 2 May 2020].</w:t>
+      </w:r>
+    </w:p>
+    <w:p>
+      <w:pPr>
+        <w:spacing w:line="360" w:lineRule="auto"/>
+        <w:jc w:val="both"/>
+        <w:rPr>
+          <w:rFonts w:ascii="Times New Roman" w:hAnsi="Times New Roman" w:cs="Times New Roman"/>
+          <w:color w:val="000000"/>
+          <w:sz w:val="24"/>
+          <w:szCs w:val="24"/>
+          <w:shd w:val="clear" w:color="auto" w:fill="FFFFFF"/>
+        </w:rPr>
+      </w:pPr>
+      <w:r>
+        <w:rPr>
+          <w:rFonts w:ascii="Times New Roman" w:hAnsi="Times New Roman" w:cs="Times New Roman"/>
+          <w:color w:val="000000"/>
+          <w:sz w:val="24"/>
+          <w:szCs w:val="24"/>
+          <w:shd w:val="clear" w:color="auto" w:fill="FFFFFF"/>
+        </w:rPr>
+        <w:t>Docs.vmware.com. 2020. </w:t>
+      </w:r>
       <w:r>
         <w:rPr>
           <w:rFonts w:ascii="Times New Roman" w:hAnsi="Times New Roman" w:cs="Times New Roman"/>
@@ -817,91 +926,7 @@
           <w:szCs w:val="24"/>
           <w:shd w:val="clear" w:color="auto" w:fill="FFFFFF"/>
         </w:rPr>
-        <w:t>And</w:t>
-      </w:r>
-      <w:proofErr w:type="gramEnd"/>
-      <w:r>
-        <w:rPr>
-          <w:rFonts w:ascii="Times New Roman" w:hAnsi="Times New Roman" w:cs="Times New Roman"/>
-          <w:i/>
-          <w:iCs/>
-          <w:color w:val="000000"/>
-          <w:sz w:val="24"/>
-          <w:szCs w:val="24"/>
-          <w:shd w:val="clear" w:color="auto" w:fill="FFFFFF"/>
-        </w:rPr>
-        <w:t xml:space="preserve"> Viewing Notifications</w:t>
-      </w:r>
-      <w:r>
-        <w:rPr>
-          <w:rFonts w:ascii="Times New Roman" w:hAnsi="Times New Roman" w:cs="Times New Roman"/>
-          <w:color w:val="000000"/>
-          <w:sz w:val="24"/>
-          <w:szCs w:val="24"/>
-          <w:shd w:val="clear" w:color="auto" w:fill="FFFFFF"/>
-        </w:rPr>
-        <w:t>. [online] Available at: &lt;https://docs.vmware.com/en/VMware-vSphere/6.7/com.vmware.vsphere.update_manager.doc/GUID-0454B3CD-F3EE-424D-AA5F-BEC433D38CFF.html&gt; [Accessed 2 May 2020].</w:t>
-      </w:r>
-    </w:p>
-    <w:p>
-      <w:pPr>
-        <w:spacing w:line="360" w:lineRule="auto"/>
-        <w:jc w:val="both"/>
-        <w:rPr>
-          <w:rFonts w:ascii="Times New Roman" w:hAnsi="Times New Roman" w:cs="Times New Roman"/>
-          <w:color w:val="000000"/>
-          <w:sz w:val="24"/>
-          <w:szCs w:val="24"/>
-          <w:shd w:val="clear" w:color="auto" w:fill="FFFFFF"/>
-        </w:rPr>
-      </w:pPr>
-      <w:r>
-        <w:rPr>
-          <w:rFonts w:ascii="Times New Roman" w:hAnsi="Times New Roman" w:cs="Times New Roman"/>
-          <w:color w:val="000000"/>
-          <w:sz w:val="24"/>
-          <w:szCs w:val="24"/>
-          <w:shd w:val="clear" w:color="auto" w:fill="FFFFFF"/>
-        </w:rPr>
-        <w:t>Docs.vmware.com. 2020. </w:t>
-      </w:r>
-      <w:r>
-        <w:rPr>
-          <w:rFonts w:ascii="Times New Roman" w:hAnsi="Times New Roman" w:cs="Times New Roman"/>
-          <w:i/>
-          <w:iCs/>
-          <w:color w:val="000000"/>
-          <w:sz w:val="24"/>
-          <w:szCs w:val="24"/>
-          <w:shd w:val="clear" w:color="auto" w:fill="FFFFFF"/>
-        </w:rPr>
-        <w:t xml:space="preserve">Types </w:t>
-      </w:r>
-      <w:proofErr w:type="gramStart"/>
-      <w:r>
-        <w:rPr>
-          <w:rFonts w:ascii="Times New Roman" w:hAnsi="Times New Roman" w:cs="Times New Roman"/>
-          <w:i/>
-          <w:iCs/>
-          <w:color w:val="000000"/>
-          <w:sz w:val="24"/>
-          <w:szCs w:val="24"/>
-          <w:shd w:val="clear" w:color="auto" w:fill="FFFFFF"/>
-        </w:rPr>
-        <w:t>Of</w:t>
-      </w:r>
-      <w:proofErr w:type="gramEnd"/>
-      <w:r>
-        <w:rPr>
-          <w:rFonts w:ascii="Times New Roman" w:hAnsi="Times New Roman" w:cs="Times New Roman"/>
-          <w:i/>
-          <w:iCs/>
-          <w:color w:val="000000"/>
-          <w:sz w:val="24"/>
-          <w:szCs w:val="24"/>
-          <w:shd w:val="clear" w:color="auto" w:fill="FFFFFF"/>
-        </w:rPr>
-        <w:t xml:space="preserve"> Update Manager Notifications</w:t>
+        <w:t>Types Of Update Manager Notifications</w:t>
       </w:r>
       <w:r>
         <w:rPr>
@@ -953,7 +978,7 @@
 </file>
 
 <file path=word/numbering.xml><?xml version="1.0" encoding="utf-8"?>
-<w:numbering xmlns:wpc="http://schemas.microsoft.com/office/word/2010/wordprocessingCanvas" xmlns:cx="http://schemas.microsoft.com/office/drawing/2014/chartex" xmlns:cx1="http://schemas.microsoft.com/office/drawing/2015/9/8/chartex" xmlns:cx2="http://schemas.microsoft.com/office/drawing/2015/10/21/chartex" xmlns:cx3="http://schemas.microsoft.com/office/drawing/2016/5/9/chartex" xmlns:cx4="http://schemas.microsoft.com/office/drawing/2016/5/10/chartex" xmlns:cx5="http://schemas.microsoft.com/office/drawing/2016/5/11/chartex" xmlns:cx6="http://schemas.microsoft.com/office/drawing/2016/5/12/chartex" xmlns:cx7="http://schemas.microsoft.com/office/drawing/2016/5/13/chartex" xmlns:cx8="http://schemas.microsoft.com/office/drawing/2016/5/14/chartex" xmlns:mc="http://schemas.openxmlformats.org/markup-compatibility/2006" xmlns:aink="http://schemas.microsoft.com/office/drawing/2016/ink" xmlns:am3d="http://schemas.microsoft.com/office/drawing/2017/model3d" xmlns:o="urn:schemas-microsoft-com:office:office" xmlns:r="http://schemas.openxmlformats.org/officeDocument/2006/relationships" xmlns:m="http://schemas.openxmlformats.org/officeDocument/2006/math" xmlns:v="urn:schemas-microsoft-com:vml" xmlns:wp14="http://schemas.microsoft.com/office/word/2010/wordprocessingDrawing" xmlns:wp="http://schemas.openxmlformats.org/drawingml/2006/wordprocessingDrawing" xmlns:w10="urn:schemas-microsoft-com:office:word" xmlns:w="http://schemas.openxmlformats.org/wordprocessingml/2006/main" xmlns:w14="http://schemas.microsoft.com/office/word/2010/wordml" xmlns:w15="http://schemas.microsoft.com/office/word/2012/wordml" xmlns:w16cex="http://schemas.microsoft.com/office/word/2018/wordml/cex" xmlns:w16cid="http://schemas.microsoft.com/office/word/2016/wordml/cid" xmlns:w16="http://schemas.microsoft.com/office/word/2018/wordml" xmlns:w16se="http://schemas.microsoft.com/office/word/2015/wordml/symex" xmlns:wpg="http://schemas.microsoft.com/office/word/2010/wordprocessingGroup" xmlns:wpi="http://schemas.microsoft.com/office/word/2010/wordprocessingInk" xmlns:wne="http://schemas.microsoft.com/office/word/2006/wordml" xmlns:wps="http://schemas.microsoft.com/office/word/2010/wordprocessingShape" mc:Ignorable="w14 w15 w16se w16cid w16 w16cex wp14">
+<w:numbering xmlns:wpc="http://schemas.microsoft.com/office/word/2010/wordprocessingCanvas" xmlns:cx="http://schemas.microsoft.com/office/drawing/2014/chartex" xmlns:cx1="http://schemas.microsoft.com/office/drawing/2015/9/8/chartex" xmlns:cx2="http://schemas.microsoft.com/office/drawing/2015/10/21/chartex" xmlns:cx3="http://schemas.microsoft.com/office/drawing/2016/5/9/chartex" xmlns:cx4="http://schemas.microsoft.com/office/drawing/2016/5/10/chartex" xmlns:cx5="http://schemas.microsoft.com/office/drawing/2016/5/11/chartex" xmlns:cx6="http://schemas.microsoft.com/office/drawing/2016/5/12/chartex" xmlns:cx7="http://schemas.microsoft.com/office/drawing/2016/5/13/chartex" xmlns:cx8="http://schemas.microsoft.com/office/drawing/2016/5/14/chartex" xmlns:mc="http://schemas.openxmlformats.org/markup-compatibility/2006" xmlns:aink="http://schemas.microsoft.com/office/drawing/2016/ink" xmlns:am3d="http://schemas.microsoft.com/office/drawing/2017/model3d" xmlns:o="urn:schemas-microsoft-com:office:office" xmlns:r="http://schemas.openxmlformats.org/officeDocument/2006/relationships" xmlns:m="http://schemas.openxmlformats.org/officeDocument/2006/math" xmlns:v="urn:schemas-microsoft-com:vml" xmlns:wp14="http://schemas.microsoft.com/office/word/2010/wordprocessingDrawing" xmlns:wp="http://schemas.openxmlformats.org/drawingml/2006/wordprocessingDrawing" xmlns:w10="urn:schemas-microsoft-com:office:word" xmlns:w="http://schemas.openxmlformats.org/wordprocessingml/2006/main" xmlns:w14="http://schemas.microsoft.com/office/word/2010/wordml" xmlns:w15="http://schemas.microsoft.com/office/word/2012/wordml" xmlns:w16cid="http://schemas.microsoft.com/office/word/2016/wordml/cid" xmlns:w16se="http://schemas.microsoft.com/office/word/2015/wordml/symex" xmlns:wpg="http://schemas.microsoft.com/office/word/2010/wordprocessingGroup" xmlns:wpi="http://schemas.microsoft.com/office/word/2010/wordprocessingInk" xmlns:wne="http://schemas.microsoft.com/office/word/2006/wordml" xmlns:wps="http://schemas.microsoft.com/office/word/2010/wordprocessingShape" mc:Ignorable="w14 w15 w16se w16cid wp14">
   <w:abstractNum w:abstractNumId="0" w15:restartNumberingAfterBreak="0">
     <w:nsid w:val="64FB4BDA"/>
     <w:multiLevelType w:val="hybridMultilevel"/>
@@ -1074,7 +1099,7 @@
 </file>
 
 <file path=word/styles.xml><?xml version="1.0" encoding="utf-8"?>
-<w:styles xmlns:mc="http://schemas.openxmlformats.org/markup-compatibility/2006" xmlns:r="http://schemas.openxmlformats.org/officeDocument/2006/relationships" xmlns:w="http://schemas.openxmlformats.org/wordprocessingml/2006/main" xmlns:w14="http://schemas.microsoft.com/office/word/2010/wordml" xmlns:w15="http://schemas.microsoft.com/office/word/2012/wordml" xmlns:w16cex="http://schemas.microsoft.com/office/word/2018/wordml/cex" xmlns:w16cid="http://schemas.microsoft.com/office/word/2016/wordml/cid" xmlns:w16="http://schemas.microsoft.com/office/word/2018/wordml" xmlns:w16se="http://schemas.microsoft.com/office/word/2015/wordml/symex" mc:Ignorable="w14 w15 w16se w16cid w16 w16cex">
+<w:styles xmlns:mc="http://schemas.openxmlformats.org/markup-compatibility/2006" xmlns:r="http://schemas.openxmlformats.org/officeDocument/2006/relationships" xmlns:w="http://schemas.openxmlformats.org/wordprocessingml/2006/main" xmlns:w14="http://schemas.microsoft.com/office/word/2010/wordml" xmlns:w15="http://schemas.microsoft.com/office/word/2012/wordml" xmlns:w16cid="http://schemas.microsoft.com/office/word/2016/wordml/cid" xmlns:w16se="http://schemas.microsoft.com/office/word/2015/wordml/symex" mc:Ignorable="w14 w15 w16se w16cid">
   <w:docDefaults>
     <w:rPrDefault>
       <w:rPr>
@@ -1781,21 +1806,6 @@
 </file>
 
 <file path=customXml/item1.xml><?xml version="1.0" encoding="utf-8"?>
-<p:properties xmlns:p="http://schemas.microsoft.com/office/2006/metadata/properties" xmlns:xsi="http://www.w3.org/2001/XMLSchema-instance" xmlns:pc="http://schemas.microsoft.com/office/infopath/2007/PartnerControls">
-  <documentManagement/>
-</p:properties>
-</file>
-
-<file path=customXml/item2.xml><?xml version="1.0" encoding="utf-8"?>
-<?mso-contentType ?>
-<FormTemplates xmlns="http://schemas.microsoft.com/sharepoint/v3/contenttype/forms">
-  <Display>DocumentLibraryForm</Display>
-  <Edit>DocumentLibraryForm</Edit>
-  <New>DocumentLibraryForm</New>
-</FormTemplates>
-</file>
-
-<file path=customXml/item3.xml><?xml version="1.0" encoding="utf-8"?>
 <ct:contentTypeSchema xmlns:ct="http://schemas.microsoft.com/office/2006/metadata/contentType" xmlns:ma="http://schemas.microsoft.com/office/2006/metadata/properties/metaAttributes" ct:_="" ma:_="" ma:contentTypeName="Document" ma:contentTypeID="0x010100504E2D120F09A749AF0A1B468D4762DF" ma:contentTypeVersion="11" ma:contentTypeDescription="Create a new document." ma:contentTypeScope="" ma:versionID="95804e2c1b51a85807bddb04ca26a651">
   <xsd:schema xmlns:xsd="http://www.w3.org/2001/XMLSchema" xmlns:xs="http://www.w3.org/2001/XMLSchema" xmlns:p="http://schemas.microsoft.com/office/2006/metadata/properties" xmlns:ns3="e823004e-0bf0-4c27-9d51-8d977c3eb594" xmlns:ns4="582c778d-205f-445a-b3d0-463e956bb813" targetNamespace="http://schemas.microsoft.com/office/2006/metadata/properties" ma:root="true" ma:fieldsID="031f1dfe04a6dea2494a6cf07409b739" ns3:_="" ns4:_="">
     <xsd:import namespace="e823004e-0bf0-4c27-9d51-8d977c3eb594"/>
@@ -2004,24 +2014,22 @@
 </ct:contentTypeSchema>
 </file>
 
-<file path=customXml/itemProps1.xml><?xml version="1.0" encoding="utf-8"?>
-<ds:datastoreItem xmlns:ds="http://schemas.openxmlformats.org/officeDocument/2006/customXml" ds:itemID="{BCB84362-866D-44F4-A4CF-48283640971E}">
-  <ds:schemaRefs>
-    <ds:schemaRef ds:uri="http://schemas.microsoft.com/office/2006/metadata/properties"/>
-    <ds:schemaRef ds:uri="http://schemas.microsoft.com/office/infopath/2007/PartnerControls"/>
-  </ds:schemaRefs>
-</ds:datastoreItem>
+<file path=customXml/item2.xml><?xml version="1.0" encoding="utf-8"?>
+<?mso-contentType ?>
+<FormTemplates xmlns="http://schemas.microsoft.com/sharepoint/v3/contenttype/forms">
+  <Display>DocumentLibraryForm</Display>
+  <Edit>DocumentLibraryForm</Edit>
+  <New>DocumentLibraryForm</New>
+</FormTemplates>
 </file>
 
-<file path=customXml/itemProps2.xml><?xml version="1.0" encoding="utf-8"?>
-<ds:datastoreItem xmlns:ds="http://schemas.openxmlformats.org/officeDocument/2006/customXml" ds:itemID="{5C1899A2-57B2-4C04-A32A-5758A3FF17EC}">
-  <ds:schemaRefs>
-    <ds:schemaRef ds:uri="http://schemas.microsoft.com/sharepoint/v3/contenttype/forms"/>
-  </ds:schemaRefs>
-</ds:datastoreItem>
+<file path=customXml/item3.xml><?xml version="1.0" encoding="utf-8"?>
+<p:properties xmlns:p="http://schemas.microsoft.com/office/2006/metadata/properties" xmlns:xsi="http://www.w3.org/2001/XMLSchema-instance" xmlns:pc="http://schemas.microsoft.com/office/infopath/2007/PartnerControls">
+  <documentManagement/>
+</p:properties>
 </file>
 
-<file path=customXml/itemProps3.xml><?xml version="1.0" encoding="utf-8"?>
+<file path=customXml/itemProps1.xml><?xml version="1.0" encoding="utf-8"?>
 <ds:datastoreItem xmlns:ds="http://schemas.openxmlformats.org/officeDocument/2006/customXml" ds:itemID="{53591078-974C-4FBD-A13F-1CBC801066C9}">
   <ds:schemaRefs>
     <ds:schemaRef ds:uri="http://schemas.microsoft.com/office/2006/metadata/contentType"/>
@@ -2038,4 +2046,21 @@
     <ds:schemaRef ds:uri="http://schemas.microsoft.com/internal/obd"/>
   </ds:schemaRefs>
 </ds:datastoreItem>
+</file>
+
+<file path=customXml/itemProps2.xml><?xml version="1.0" encoding="utf-8"?>
+<ds:datastoreItem xmlns:ds="http://schemas.openxmlformats.org/officeDocument/2006/customXml" ds:itemID="{5C1899A2-57B2-4C04-A32A-5758A3FF17EC}">
+  <ds:schemaRefs>
+    <ds:schemaRef ds:uri="http://schemas.microsoft.com/sharepoint/v3/contenttype/forms"/>
+  </ds:schemaRefs>
+</ds:datastoreItem>
+</file>
+
+<file path=customXml/itemProps3.xml><?xml version="1.0" encoding="utf-8"?>
+<ds:datastoreItem xmlns:ds="http://schemas.openxmlformats.org/officeDocument/2006/customXml" ds:itemID="{BCB84362-866D-44F4-A4CF-48283640971E}">
+  <ds:schemaRefs>
+    <ds:schemaRef ds:uri="http://schemas.microsoft.com/office/2006/metadata/properties"/>
+    <ds:schemaRef ds:uri="http://schemas.microsoft.com/office/infopath/2007/PartnerControls"/>
+  </ds:schemaRefs>
+</ds:datastoreItem>
 </file>
</xml_diff>